<commit_message>
qestions 1 2 4 5
</commit_message>
<xml_diff>
--- a/SYM _Labo1_SYM-A_Simonet_Spinelli.docx
+++ b/SYM _Labo1_SYM-A_Simonet_Spinelli.docx
@@ -1986,19 +1986,16 @@
       </w:r>
       <w:bookmarkEnd w:id="2"/>
     </w:p>
+    <w:p/>
     <w:p>
-      <w:bookmarkStart w:id="3" w:name="_GoBack"/>
+      <w:pPr>
+        <w:pStyle w:val="Titre2"/>
+      </w:pPr>
+      <w:bookmarkStart w:id="3" w:name="_Toc19862550"/>
+      <w:r>
+        <w:t>Tests et résultats</w:t>
+      </w:r>
       <w:bookmarkEnd w:id="3"/>
-    </w:p>
-    <w:p>
-      <w:pPr>
-        <w:pStyle w:val="Titre2"/>
-      </w:pPr>
-      <w:bookmarkStart w:id="4" w:name="_Toc19862550"/>
-      <w:r>
-        <w:t>Tests et résultats</w:t>
-      </w:r>
-      <w:bookmarkEnd w:id="4"/>
     </w:p>
     <w:p/>
     <w:p>
@@ -2013,13 +2010,710 @@
       <w:pPr>
         <w:pStyle w:val="Titre2"/>
       </w:pPr>
-      <w:bookmarkStart w:id="5" w:name="_Toc19862552"/>
+      <w:bookmarkStart w:id="4" w:name="_Toc19862552"/>
       <w:r>
         <w:t>Réponse aux questions</w:t>
       </w:r>
+      <w:bookmarkEnd w:id="4"/>
+    </w:p>
+    <w:p>
+      <w:pPr>
+        <w:pStyle w:val="Titre3"/>
+      </w:pPr>
+      <w:r>
+        <w:t xml:space="preserve">1.Comment organiser les textes pour obtenir une application multi-langues (français, allemand, italien, langue par </w:t>
+      </w:r>
+      <w:proofErr w:type="gramStart"/>
+      <w:r>
+        <w:t>défaut:</w:t>
+      </w:r>
+      <w:proofErr w:type="gramEnd"/>
+      <w:r>
+        <w:t xml:space="preserve"> anglais)?Que se passe-t-il si une traduction est manquante</w:t>
+      </w:r>
+      <w:r>
+        <w:t xml:space="preserve"> </w:t>
+      </w:r>
+      <w:r>
+        <w:t>dans la langue par défaut ou dans une langue supplémentaire?</w:t>
+      </w:r>
+    </w:p>
+    <w:p>
+      <w:r>
+        <w:t xml:space="preserve">Il ne faut pas écrire les strings en dure dans le code. Il est préférable </w:t>
+      </w:r>
+      <w:r>
+        <w:t>d’utiliser</w:t>
+      </w:r>
+      <w:r>
+        <w:t xml:space="preserve"> des références sur un fichier xml.</w:t>
+      </w:r>
+    </w:p>
+    <w:p>
+      <w:r>
+        <w:t xml:space="preserve">C’est le nom du champ xml qui vas </w:t>
+      </w:r>
+      <w:r>
+        <w:t>s’afficher. (</w:t>
+      </w:r>
+      <w:proofErr w:type="spellStart"/>
+      <w:proofErr w:type="gramStart"/>
+      <w:r>
+        <w:rPr>
+          <w:color w:val="FF0000"/>
+        </w:rPr>
+        <w:t>a</w:t>
+      </w:r>
+      <w:proofErr w:type="spellEnd"/>
+      <w:proofErr w:type="gramEnd"/>
+      <w:r>
+        <w:rPr>
+          <w:color w:val="FF0000"/>
+        </w:rPr>
+        <w:t xml:space="preserve"> tester</w:t>
+      </w:r>
+      <w:r>
+        <w:t>)</w:t>
+      </w:r>
+      <w:r>
+        <w:t xml:space="preserve">  </w:t>
+      </w:r>
+    </w:p>
+    <w:p>
+      <w:pPr>
+        <w:pStyle w:val="Titre3"/>
+      </w:pPr>
+      <w:r>
+        <w:t xml:space="preserve">2.Dans l’exemple fourni, sur le dialogue pop-up, nous affichons l’icône </w:t>
+      </w:r>
+      <w:proofErr w:type="spellStart"/>
+      <w:r>
+        <w:t>android.R.drawable.ic_dialog_alert</w:t>
+      </w:r>
+      <w:proofErr w:type="spellEnd"/>
+      <w:r>
+        <w:t>, disponible dans le SDK Android</w:t>
+      </w:r>
+      <w:r>
+        <w:t xml:space="preserve"> </w:t>
+      </w:r>
+      <w:r>
+        <w:t>mais</w:t>
+      </w:r>
+      <w:r>
+        <w:t xml:space="preserve"> </w:t>
+      </w:r>
+      <w:r>
+        <w:t xml:space="preserve">qui n’est pas très bien adapté </w:t>
+      </w:r>
+      <w:r>
+        <w:t>visuellement à</w:t>
+      </w:r>
+      <w:r>
+        <w:t xml:space="preserve"> notre utilisation. Nous souhaitons la remplacer avec notre propre icône, veuillez indiquer comment </w:t>
+      </w:r>
+      <w:r>
+        <w:t>procéder. Dans</w:t>
+      </w:r>
+      <w:r>
+        <w:t xml:space="preserve"> quel(s) dossier(s) devons-nous ajouter cette </w:t>
+      </w:r>
+      <w:r>
+        <w:t xml:space="preserve">image ? </w:t>
+      </w:r>
+      <w:r>
+        <w:t>Décrivez brièvement la logique derrière la gestion des ressources de type «image»</w:t>
+      </w:r>
+      <w:r>
+        <w:t xml:space="preserve"> </w:t>
+      </w:r>
+      <w:r>
+        <w:t xml:space="preserve">sur </w:t>
+      </w:r>
+      <w:proofErr w:type="spellStart"/>
+      <w:r>
+        <w:t>Android.Info</w:t>
+      </w:r>
+      <w:proofErr w:type="spellEnd"/>
+      <w:r>
+        <w:t xml:space="preserve">: </w:t>
+      </w:r>
+      <w:proofErr w:type="spellStart"/>
+      <w:r>
+        <w:t>Googlemet</w:t>
+      </w:r>
+      <w:proofErr w:type="spellEnd"/>
+      <w:r>
+        <w:t xml:space="preserve"> à disposition des icônes open source dans le style «</w:t>
+      </w:r>
+      <w:proofErr w:type="spellStart"/>
+      <w:r>
+        <w:t>Material</w:t>
+      </w:r>
+      <w:proofErr w:type="spellEnd"/>
+      <w:r>
+        <w:t xml:space="preserve"> Design» utilisé actuellement sur </w:t>
+      </w:r>
+      <w:proofErr w:type="spellStart"/>
+      <w:r>
+        <w:t>Android:https</w:t>
+      </w:r>
+      <w:proofErr w:type="spellEnd"/>
+      <w:r>
+        <w:t>://material.io/</w:t>
+      </w:r>
+      <w:proofErr w:type="spellStart"/>
+      <w:r>
+        <w:t>resources</w:t>
+      </w:r>
+      <w:proofErr w:type="spellEnd"/>
+      <w:r>
+        <w:t>/</w:t>
+      </w:r>
+      <w:proofErr w:type="spellStart"/>
+      <w:r>
+        <w:t>icons</w:t>
+      </w:r>
+      <w:proofErr w:type="spellEnd"/>
+      <w:r>
+        <w:t>/</w:t>
+      </w:r>
+    </w:p>
+    <w:p>
+      <w:r>
+        <w:t xml:space="preserve">On doit aller changer l’image qui se trouve dans </w:t>
+      </w:r>
+      <w:proofErr w:type="spellStart"/>
+      <w:r>
+        <w:t>res</w:t>
+      </w:r>
+      <w:proofErr w:type="spellEnd"/>
+      <w:r>
+        <w:t>/</w:t>
+      </w:r>
+      <w:proofErr w:type="spellStart"/>
+      <w:r>
+        <w:t>mipmap-mdpi</w:t>
+      </w:r>
+      <w:proofErr w:type="spellEnd"/>
+      <w:r>
+        <w:t>/.</w:t>
+      </w:r>
+    </w:p>
+    <w:p>
+      <w:r>
+        <w:t xml:space="preserve">Les image que </w:t>
+      </w:r>
+      <w:r>
+        <w:t>l’on</w:t>
+      </w:r>
+      <w:r>
+        <w:t xml:space="preserve"> met dans </w:t>
+      </w:r>
+      <w:r>
+        <w:t xml:space="preserve">le dossier </w:t>
+      </w:r>
+      <w:proofErr w:type="spellStart"/>
+      <w:r>
+        <w:t>res</w:t>
+      </w:r>
+      <w:proofErr w:type="spellEnd"/>
+      <w:r>
+        <w:t xml:space="preserve"> sont directement charger dans l’exécutable de l’application, pour pouvoir y accéder il suffit de mettre leur chemin da </w:t>
+      </w:r>
+      <w:proofErr w:type="spellStart"/>
+      <w:r>
+        <w:t>res</w:t>
+      </w:r>
+      <w:proofErr w:type="spellEnd"/>
+      <w:r>
+        <w:t xml:space="preserve"> exemple :  </w:t>
+      </w:r>
+      <w:proofErr w:type="spellStart"/>
+      <w:proofErr w:type="gramStart"/>
+      <w:r>
+        <w:rPr>
+          <w:i/>
+          <w:iCs/>
+        </w:rPr>
+        <w:t>R.mipmap</w:t>
+      </w:r>
+      <w:proofErr w:type="gramEnd"/>
+      <w:r>
+        <w:rPr>
+          <w:i/>
+          <w:iCs/>
+        </w:rPr>
+        <w:t>.error_log</w:t>
+      </w:r>
+      <w:proofErr w:type="spellEnd"/>
+    </w:p>
+    <w:p>
+      <w:pPr>
+        <w:pStyle w:val="Titre3"/>
+      </w:pPr>
+      <w:r>
+        <w:t>3.Lorsque le login est réussi, vous êtes censé chaîner une autre Activity en utilisant un Intent.</w:t>
+      </w:r>
+      <w:r>
+        <w:t xml:space="preserve"> </w:t>
+      </w:r>
+      <w:r>
+        <w:t xml:space="preserve">Si je presse le bouton "Back" de l'interface Android, que puis-je </w:t>
+      </w:r>
+      <w:r>
+        <w:t>constater ?</w:t>
+      </w:r>
+      <w:r>
+        <w:t xml:space="preserve"> Comment faire pour que l'application se comporte de manière plus logique</w:t>
+      </w:r>
+      <w:r>
+        <w:t xml:space="preserve"> </w:t>
+      </w:r>
+      <w:r>
+        <w:t>?</w:t>
+      </w:r>
+      <w:r>
+        <w:t xml:space="preserve"> </w:t>
+      </w:r>
+      <w:r>
+        <w:t>Veuillez discuter de la logique derrière les activités Android.</w:t>
+      </w:r>
+    </w:p>
+    <w:p/>
+    <w:p>
+      <w:pPr>
+        <w:rPr>
+          <w:rFonts w:asciiTheme="majorHAnsi" w:eastAsiaTheme="majorEastAsia" w:hAnsiTheme="majorHAnsi" w:cstheme="majorBidi"/>
+          <w:color w:val="1F4D78" w:themeColor="accent1" w:themeShade="7F"/>
+          <w:sz w:val="24"/>
+          <w:szCs w:val="24"/>
+        </w:rPr>
+      </w:pPr>
+      <w:r>
+        <w:br w:type="page"/>
+      </w:r>
+    </w:p>
+    <w:p>
+      <w:pPr>
+        <w:pStyle w:val="Titre3"/>
+      </w:pPr>
+      <w:r>
+        <w:lastRenderedPageBreak/>
+        <w:t>4.On pourrait imaginer une situation où cette seconde</w:t>
+      </w:r>
+      <w:r>
+        <w:t xml:space="preserve"> </w:t>
+      </w:r>
+      <w:r>
+        <w:t>Activity fournit un résultat (par exemple l’IMEI ou une</w:t>
+      </w:r>
+      <w:r>
+        <w:t xml:space="preserve"> </w:t>
+      </w:r>
+      <w:r>
+        <w:t>autre</w:t>
+      </w:r>
+      <w:r>
+        <w:t xml:space="preserve"> </w:t>
+      </w:r>
+      <w:r>
+        <w:t>chaîne de caractères) que nous voudrions</w:t>
+      </w:r>
+      <w:r>
+        <w:t xml:space="preserve"> </w:t>
+      </w:r>
+      <w:r>
+        <w:t xml:space="preserve">récupérer dans l'Activity de départ. Comment </w:t>
+      </w:r>
+      <w:r>
+        <w:t>procéder ?</w:t>
+      </w:r>
+    </w:p>
+    <w:p>
+      <w:r>
+        <w:t xml:space="preserve">Dans la </w:t>
+      </w:r>
+      <w:r>
+        <w:t xml:space="preserve">seconde </w:t>
+      </w:r>
+      <w:proofErr w:type="gramStart"/>
+      <w:r>
+        <w:t>Activity</w:t>
+      </w:r>
+      <w:r>
+        <w:t xml:space="preserve">  Il</w:t>
+      </w:r>
+      <w:proofErr w:type="gramEnd"/>
+      <w:r>
+        <w:t xml:space="preserve"> aller le résultat avec  la fonction </w:t>
+      </w:r>
+      <w:proofErr w:type="spellStart"/>
+      <w:r>
+        <w:t>setResult</w:t>
+      </w:r>
+      <w:proofErr w:type="spellEnd"/>
+      <w:r>
+        <w:t xml:space="preserve"> ex :</w:t>
+      </w:r>
+      <w:r>
+        <w:t>Activity2.this.setResult();</w:t>
+      </w:r>
+    </w:p>
+    <w:p>
+      <w:r>
+        <w:t xml:space="preserve">Et il faut mettre en place un </w:t>
+      </w:r>
+      <w:r>
+        <w:t>callback</w:t>
+      </w:r>
+      <w:r>
+        <w:t xml:space="preserve"> </w:t>
+      </w:r>
+      <w:r>
+        <w:t>dans la première activité ex :</w:t>
+      </w:r>
+    </w:p>
+    <w:p>
+      <w:r>
+        <w:drawing>
+          <wp:inline distT="0" distB="0" distL="0" distR="0" wp14:anchorId="222C4484" wp14:editId="6CC238F5">
+            <wp:extent cx="5760720" cy="1896745"/>
+            <wp:effectExtent l="0" t="0" r="0" b="8255"/>
+            <wp:docPr id="3" name="Image 3"/>
+            <wp:cNvGraphicFramePr>
+              <a:graphicFrameLocks xmlns:a="http://schemas.openxmlformats.org/drawingml/2006/main" noChangeAspect="1"/>
+            </wp:cNvGraphicFramePr>
+            <a:graphic xmlns:a="http://schemas.openxmlformats.org/drawingml/2006/main">
+              <a:graphicData uri="http://schemas.openxmlformats.org/drawingml/2006/picture">
+                <pic:pic xmlns:pic="http://schemas.openxmlformats.org/drawingml/2006/picture">
+                  <pic:nvPicPr>
+                    <pic:cNvPr id="1" name=""/>
+                    <pic:cNvPicPr/>
+                  </pic:nvPicPr>
+                  <pic:blipFill>
+                    <a:blip r:embed="rId11"/>
+                    <a:stretch>
+                      <a:fillRect/>
+                    </a:stretch>
+                  </pic:blipFill>
+                  <pic:spPr>
+                    <a:xfrm>
+                      <a:off x="0" y="0"/>
+                      <a:ext cx="5760720" cy="1896745"/>
+                    </a:xfrm>
+                    <a:prstGeom prst="rect">
+                      <a:avLst/>
+                    </a:prstGeom>
+                  </pic:spPr>
+                </pic:pic>
+              </a:graphicData>
+            </a:graphic>
+          </wp:inline>
+        </w:drawing>
+      </w:r>
+    </w:p>
+    <w:p>
+      <w:pPr>
+        <w:pStyle w:val="Titre3"/>
+      </w:pPr>
+      <w:r>
+        <w:t xml:space="preserve">5.Vous noterez que la méthode </w:t>
+      </w:r>
+      <w:proofErr w:type="spellStart"/>
+      <w:proofErr w:type="gramStart"/>
+      <w:r>
+        <w:t>getDeviceId</w:t>
+      </w:r>
+      <w:proofErr w:type="spellEnd"/>
+      <w:r>
+        <w:t>(</w:t>
+      </w:r>
+      <w:proofErr w:type="gramEnd"/>
+      <w:r>
+        <w:t xml:space="preserve">)du </w:t>
+      </w:r>
+      <w:proofErr w:type="spellStart"/>
+      <w:r>
+        <w:t>TelephonyManager</w:t>
+      </w:r>
+      <w:proofErr w:type="spellEnd"/>
+      <w:r>
+        <w:t>,</w:t>
+      </w:r>
+      <w:r>
+        <w:t xml:space="preserve"> </w:t>
+      </w:r>
+      <w:r>
+        <w:t>permettant d’obtenir l’IMEI du téléphone,</w:t>
+      </w:r>
+      <w:r>
+        <w:t xml:space="preserve"> </w:t>
+      </w:r>
+      <w:r>
+        <w:t>est dépréciée depuis la version 26 de l’API.</w:t>
+      </w:r>
+      <w:r>
+        <w:t xml:space="preserve"> </w:t>
+      </w:r>
+      <w:r>
+        <w:t>Veuillez discuter de ce que cela implique lors du développement et de présenter</w:t>
+      </w:r>
+      <w:r>
+        <w:t xml:space="preserve"> </w:t>
+      </w:r>
+      <w:r>
+        <w:t>une façon</w:t>
+      </w:r>
+      <w:r>
+        <w:t xml:space="preserve"> </w:t>
+      </w:r>
+      <w:r>
+        <w:t>d’en tenir compte avec un exemple de code.</w:t>
+      </w:r>
+    </w:p>
+    <w:p>
+      <w:r>
+        <w:t>Il ne faudra en tenir compte pour la rétrocompatibilité sur les anciennes versions :</w:t>
+      </w:r>
+    </w:p>
+    <w:p>
+      <w:r>
+        <w:t xml:space="preserve"> </w:t>
+      </w:r>
+      <w:r>
+        <w:drawing>
+          <wp:inline distT="0" distB="0" distL="0" distR="0" wp14:anchorId="79C983BB" wp14:editId="630D9A18">
+            <wp:extent cx="5760720" cy="1866265"/>
+            <wp:effectExtent l="0" t="0" r="0" b="635"/>
+            <wp:docPr id="4" name="Image 4"/>
+            <wp:cNvGraphicFramePr>
+              <a:graphicFrameLocks xmlns:a="http://schemas.openxmlformats.org/drawingml/2006/main" noChangeAspect="1"/>
+            </wp:cNvGraphicFramePr>
+            <a:graphic xmlns:a="http://schemas.openxmlformats.org/drawingml/2006/main">
+              <a:graphicData uri="http://schemas.openxmlformats.org/drawingml/2006/picture">
+                <pic:pic xmlns:pic="http://schemas.openxmlformats.org/drawingml/2006/picture">
+                  <pic:nvPicPr>
+                    <pic:cNvPr id="1" name=""/>
+                    <pic:cNvPicPr/>
+                  </pic:nvPicPr>
+                  <pic:blipFill>
+                    <a:blip r:embed="rId12"/>
+                    <a:stretch>
+                      <a:fillRect/>
+                    </a:stretch>
+                  </pic:blipFill>
+                  <pic:spPr>
+                    <a:xfrm>
+                      <a:off x="0" y="0"/>
+                      <a:ext cx="5760720" cy="1866265"/>
+                    </a:xfrm>
+                    <a:prstGeom prst="rect">
+                      <a:avLst/>
+                    </a:prstGeom>
+                  </pic:spPr>
+                </pic:pic>
+              </a:graphicData>
+            </a:graphic>
+          </wp:inline>
+        </w:drawing>
+      </w:r>
+    </w:p>
+    <w:p>
+      <w:pPr>
+        <w:pStyle w:val="Titre3"/>
+      </w:pPr>
+      <w:r>
+        <w:t>6.Dans l’activité de login, en plaçant le téléphone (ou l’émulateur) en mode paysage(</w:t>
+      </w:r>
+      <w:proofErr w:type="spellStart"/>
+      <w:r>
+        <w:t>landscape</w:t>
+      </w:r>
+      <w:proofErr w:type="spellEnd"/>
+      <w:r>
+        <w:t xml:space="preserve">), nous constatons que les 2 champs de saisie ainsi que le bouton s’étendent sur toute la largeur de l’écran. Veuillez réaliser un </w:t>
+      </w:r>
+      <w:proofErr w:type="spellStart"/>
+      <w:r>
+        <w:t>layout</w:t>
+      </w:r>
+      <w:proofErr w:type="spellEnd"/>
+      <w:r>
+        <w:t xml:space="preserve"> spécifique au mode paysage</w:t>
+      </w:r>
+      <w:r>
+        <w:t xml:space="preserve"> </w:t>
+      </w:r>
+      <w:r>
+        <w:t>qui permet un affichage mieux adapté et indiquer comment faire pour qu’il soit utilisé</w:t>
+      </w:r>
+      <w:r>
+        <w:t xml:space="preserve"> </w:t>
+      </w:r>
+      <w:r>
+        <w:t>automatiquement</w:t>
+      </w:r>
+      <w:r>
+        <w:t xml:space="preserve"> </w:t>
+      </w:r>
+      <w:r>
+        <w:t>à l’exécution.</w:t>
+      </w:r>
+    </w:p>
+    <w:p/>
+    <w:p>
+      <w:bookmarkStart w:id="5" w:name="_GoBack"/>
       <w:bookmarkEnd w:id="5"/>
     </w:p>
     <w:p/>
+    <w:p>
+      <w:pPr>
+        <w:pStyle w:val="Titre3"/>
+      </w:pPr>
+      <w:r>
+        <w:lastRenderedPageBreak/>
+        <w:t xml:space="preserve">7.Le </w:t>
+      </w:r>
+      <w:proofErr w:type="spellStart"/>
+      <w:r>
+        <w:t>layout</w:t>
+      </w:r>
+      <w:proofErr w:type="spellEnd"/>
+      <w:r>
+        <w:t xml:space="preserve"> de l’interface utilisateur de l’activité de login qui vous a été fourni a été réalisé avec un </w:t>
+      </w:r>
+      <w:proofErr w:type="spellStart"/>
+      <w:r>
+        <w:t>LinearLayout</w:t>
+      </w:r>
+      <w:proofErr w:type="spellEnd"/>
+      <w:r>
+        <w:t xml:space="preserve"> à la racine. Nous vous demandons de réaliser un </w:t>
+      </w:r>
+      <w:proofErr w:type="spellStart"/>
+      <w:r>
+        <w:t>layout</w:t>
+      </w:r>
+      <w:proofErr w:type="spellEnd"/>
+      <w:r>
+        <w:t xml:space="preserve"> équivalent utilisant cette fois-ci un </w:t>
+      </w:r>
+      <w:proofErr w:type="spellStart"/>
+      <w:r>
+        <w:t>RelativeLayout</w:t>
+      </w:r>
+      <w:proofErr w:type="spellEnd"/>
+      <w:r>
+        <w:t>.</w:t>
+      </w:r>
+    </w:p>
+    <w:p/>
+    <w:p>
+      <w:pPr>
+        <w:pStyle w:val="Titre3"/>
+      </w:pPr>
+      <w:r>
+        <w:t xml:space="preserve">8.Implémentezdans votre code les méthodes </w:t>
+      </w:r>
+      <w:proofErr w:type="spellStart"/>
+      <w:proofErr w:type="gramStart"/>
+      <w:r>
+        <w:t>onCreate</w:t>
+      </w:r>
+      <w:proofErr w:type="spellEnd"/>
+      <w:r>
+        <w:t>(</w:t>
+      </w:r>
+      <w:proofErr w:type="gramEnd"/>
+      <w:r>
+        <w:t xml:space="preserve">), </w:t>
+      </w:r>
+      <w:proofErr w:type="spellStart"/>
+      <w:r>
+        <w:t>onStart</w:t>
+      </w:r>
+      <w:proofErr w:type="spellEnd"/>
+      <w:r>
+        <w:t xml:space="preserve">(), </w:t>
+      </w:r>
+      <w:proofErr w:type="spellStart"/>
+      <w:r>
+        <w:t>onResume</w:t>
+      </w:r>
+      <w:proofErr w:type="spellEnd"/>
+      <w:r>
+        <w:t xml:space="preserve">(), </w:t>
+      </w:r>
+      <w:proofErr w:type="spellStart"/>
+      <w:r>
+        <w:t>onPause</w:t>
+      </w:r>
+      <w:proofErr w:type="spellEnd"/>
+      <w:r>
+        <w:t xml:space="preserve">(), </w:t>
+      </w:r>
+      <w:proofErr w:type="spellStart"/>
+      <w:r>
+        <w:t>onStop</w:t>
+      </w:r>
+      <w:proofErr w:type="spellEnd"/>
+      <w:r>
+        <w:t xml:space="preserve">(), etc... qui marquent le cycle de vie d'une application Android, et tracez leur </w:t>
+      </w:r>
+      <w:proofErr w:type="spellStart"/>
+      <w:r>
+        <w:t>exécutiondans</w:t>
+      </w:r>
+      <w:proofErr w:type="spellEnd"/>
+      <w:r>
+        <w:t xml:space="preserve"> le </w:t>
+      </w:r>
+      <w:proofErr w:type="spellStart"/>
+      <w:r>
+        <w:t>logcat</w:t>
+      </w:r>
+      <w:proofErr w:type="spellEnd"/>
+      <w:r>
+        <w:t>. Décrivez brièvement à quelles occasions ces méthodes sont invoquées.</w:t>
+      </w:r>
+      <w:r>
+        <w:t xml:space="preserve"> </w:t>
+      </w:r>
+      <w:proofErr w:type="gramStart"/>
+      <w:r>
+        <w:t>Vous</w:t>
+      </w:r>
+      <w:proofErr w:type="gramEnd"/>
+      <w:r>
+        <w:t xml:space="preserve"> expliquerez aussi l’enchainement de ces appels lorsque l’on passe d’une activité à l’autre. Comment pouvez-vous factoriser votre code pour éviter de devoir réimplémenter ces méthodes dans chacune de vos activités</w:t>
+      </w:r>
+      <w:r>
+        <w:t xml:space="preserve"> </w:t>
+      </w:r>
+      <w:r>
+        <w:t>?</w:t>
+      </w:r>
+    </w:p>
+    <w:p>
+      <w:r>
+        <w:br w:type="page"/>
+      </w:r>
+    </w:p>
+    <w:p/>
+    <w:p>
+      <w:r>
+        <w:t xml:space="preserve">9.Question </w:t>
+      </w:r>
+      <w:proofErr w:type="spellStart"/>
+      <w:r>
+        <w:t>Bonusfacultative</w:t>
+      </w:r>
+      <w:proofErr w:type="spellEnd"/>
+      <w:r>
+        <w:t>-S’il vous reste du temps, nous vous conseillons de le consacrer à mettre en place la résolution des permissions au runtime.</w:t>
+      </w:r>
+    </w:p>
     <w:p>
       <w:pPr>
         <w:rPr>
@@ -2200,10 +2894,10 @@
     </w:p>
     <w:p/>
     <w:sectPr>
-      <w:headerReference w:type="default" r:id="rId11"/>
-      <w:footerReference w:type="default" r:id="rId12"/>
-      <w:headerReference w:type="first" r:id="rId13"/>
-      <w:footerReference w:type="first" r:id="rId14"/>
+      <w:headerReference w:type="default" r:id="rId13"/>
+      <w:footerReference w:type="default" r:id="rId14"/>
+      <w:headerReference w:type="first" r:id="rId15"/>
+      <w:footerReference w:type="first" r:id="rId16"/>
       <w:pgSz w:w="11906" w:h="16838"/>
       <w:pgMar w:top="1417" w:right="1417" w:bottom="1417" w:left="1417" w:header="708" w:footer="708" w:gutter="0"/>
       <w:pgNumType w:fmt="numberInDash" w:start="0"/>
@@ -6521,7 +7215,7 @@
 </file>
 
 <file path=customXml/itemProps2.xml><?xml version="1.0" encoding="utf-8"?>
-<ds:datastoreItem xmlns:ds="http://schemas.openxmlformats.org/officeDocument/2006/customXml" ds:itemID="{AC863C9E-F96D-4C7B-9868-BBDC4E563BC4}">
+<ds:datastoreItem xmlns:ds="http://schemas.openxmlformats.org/officeDocument/2006/customXml" ds:itemID="{B68428F4-61AD-451F-9488-7E4E63B83B1D}">
   <ds:schemaRefs>
     <ds:schemaRef ds:uri="http://schemas.openxmlformats.org/officeDocument/2006/bibliography"/>
   </ds:schemaRefs>

</xml_diff>